<commit_message>
revisi tabel tambahan stok gudang
</commit_message>
<xml_diff>
--- a/Documen Aturusaha/Revisi/Tambahan  Untuk mengetahui stok barang akhir di pisah.docx
+++ b/Documen Aturusaha/Revisi/Tambahan  Untuk mengetahui stok barang akhir di pisah.docx
@@ -236,36 +236,1008 @@
           <w:sz w:val="28"/>
           <w:szCs w:val="28"/>
         </w:rPr>
-        <w:t xml:space="preserve"> / </w:t>
-      </w:r>
-      <w:proofErr w:type="spellStart"/>
-      <w:r>
-        <w:rPr>
-          <w:b/>
-          <w:sz w:val="28"/>
-          <w:szCs w:val="28"/>
-        </w:rPr>
-        <w:t>penyimapanan</w:t>
-      </w:r>
-      <w:proofErr w:type="spellEnd"/>
-      <w:r>
-        <w:rPr>
-          <w:b/>
-          <w:sz w:val="28"/>
-          <w:szCs w:val="28"/>
-        </w:rPr>
-        <w:t xml:space="preserve"> </w:t>
-      </w:r>
-      <w:proofErr w:type="spellStart"/>
-      <w:r>
-        <w:rPr>
-          <w:b/>
-          <w:sz w:val="28"/>
-          <w:szCs w:val="28"/>
-        </w:rPr>
-        <w:t>Barang</w:t>
-      </w:r>
-      <w:proofErr w:type="spellEnd"/>
+        <w:t xml:space="preserve"> </w:t>
+      </w:r>
+    </w:p>
+    <w:p>
+      <w:pPr>
+        <w:rPr>
+          <w:b/>
+          <w:sz w:val="28"/>
+          <w:szCs w:val="28"/>
+        </w:rPr>
+      </w:pPr>
+      <w:r>
+        <w:rPr>
+          <w:b/>
+          <w:sz w:val="28"/>
+          <w:szCs w:val="28"/>
+        </w:rPr>
+        <w:t xml:space="preserve">a. </w:t>
+      </w:r>
+      <w:proofErr w:type="spellStart"/>
+      <w:r>
+        <w:rPr>
+          <w:b/>
+          <w:sz w:val="28"/>
+          <w:szCs w:val="28"/>
+        </w:rPr>
+        <w:t>Daftar</w:t>
+      </w:r>
+      <w:proofErr w:type="spellEnd"/>
+      <w:r>
+        <w:rPr>
+          <w:b/>
+          <w:sz w:val="28"/>
+          <w:szCs w:val="28"/>
+        </w:rPr>
+        <w:t xml:space="preserve"> </w:t>
+      </w:r>
+      <w:proofErr w:type="spellStart"/>
+      <w:r>
+        <w:rPr>
+          <w:b/>
+          <w:sz w:val="28"/>
+          <w:szCs w:val="28"/>
+        </w:rPr>
+        <w:t>Gudang</w:t>
+      </w:r>
+      <w:proofErr w:type="spellEnd"/>
+    </w:p>
+    <w:p>
+      <w:pPr>
+        <w:rPr>
+          <w:b/>
+          <w:sz w:val="28"/>
+          <w:szCs w:val="28"/>
+        </w:rPr>
+      </w:pPr>
+      <w:r>
+        <w:rPr>
+          <w:b/>
+          <w:sz w:val="28"/>
+          <w:szCs w:val="28"/>
+        </w:rPr>
+        <w:t xml:space="preserve">   </w:t>
+      </w:r>
+      <w:proofErr w:type="spellStart"/>
+      <w:r>
+        <w:rPr>
+          <w:b/>
+          <w:sz w:val="28"/>
+          <w:szCs w:val="28"/>
+        </w:rPr>
+        <w:t>tabel</w:t>
+      </w:r>
+      <w:proofErr w:type="spellEnd"/>
+      <w:r>
+        <w:rPr>
+          <w:b/>
+          <w:sz w:val="28"/>
+          <w:szCs w:val="28"/>
+        </w:rPr>
+        <w:t xml:space="preserve"> </w:t>
+      </w:r>
+      <w:proofErr w:type="spellStart"/>
+      <w:r>
+        <w:rPr>
+          <w:b/>
+          <w:sz w:val="28"/>
+          <w:szCs w:val="28"/>
+        </w:rPr>
+        <w:t>p_gudang</w:t>
+      </w:r>
+      <w:proofErr w:type="spellEnd"/>
+    </w:p>
+    <w:p>
+      <w:pPr>
+        <w:rPr>
+          <w:b/>
+          <w:sz w:val="28"/>
+          <w:szCs w:val="28"/>
+        </w:rPr>
+      </w:pPr>
+      <w:r>
+        <w:rPr>
+          <w:b/>
+          <w:sz w:val="28"/>
+          <w:szCs w:val="28"/>
+        </w:rPr>
+        <w:t xml:space="preserve">  </w:t>
+      </w:r>
+      <w:proofErr w:type="spellStart"/>
+      <w:r>
+        <w:rPr>
+          <w:b/>
+          <w:sz w:val="28"/>
+          <w:szCs w:val="28"/>
+        </w:rPr>
+        <w:t>aksi</w:t>
+      </w:r>
+      <w:proofErr w:type="spellEnd"/>
+      <w:r>
+        <w:rPr>
+          <w:b/>
+          <w:sz w:val="28"/>
+          <w:szCs w:val="28"/>
+        </w:rPr>
+        <w:t>:</w:t>
+      </w:r>
+    </w:p>
+    <w:p>
+      <w:pPr>
+        <w:rPr>
+          <w:b/>
+          <w:sz w:val="28"/>
+          <w:szCs w:val="28"/>
+        </w:rPr>
+      </w:pPr>
+      <w:r>
+        <w:rPr>
+          <w:b/>
+          <w:sz w:val="28"/>
+          <w:szCs w:val="28"/>
+        </w:rPr>
+        <w:t xml:space="preserve">transfer data </w:t>
+      </w:r>
+      <w:proofErr w:type="spellStart"/>
+      <w:r>
+        <w:rPr>
+          <w:b/>
+          <w:sz w:val="28"/>
+          <w:szCs w:val="28"/>
+        </w:rPr>
+        <w:t>brg</w:t>
+      </w:r>
+      <w:proofErr w:type="spellEnd"/>
+      <w:r>
+        <w:rPr>
+          <w:b/>
+          <w:sz w:val="28"/>
+          <w:szCs w:val="28"/>
+        </w:rPr>
+        <w:t xml:space="preserve"> </w:t>
+      </w:r>
+      <w:proofErr w:type="spellStart"/>
+      <w:r>
+        <w:rPr>
+          <w:b/>
+          <w:sz w:val="28"/>
+          <w:szCs w:val="28"/>
+        </w:rPr>
+        <w:t>ke</w:t>
+      </w:r>
+      <w:proofErr w:type="spellEnd"/>
+      <w:r>
+        <w:rPr>
+          <w:b/>
+          <w:sz w:val="28"/>
+          <w:szCs w:val="28"/>
+        </w:rPr>
+        <w:t xml:space="preserve"> masing2 </w:t>
+      </w:r>
+      <w:proofErr w:type="spellStart"/>
+      <w:r>
+        <w:rPr>
+          <w:b/>
+          <w:sz w:val="28"/>
+          <w:szCs w:val="28"/>
+        </w:rPr>
+        <w:t>gudang</w:t>
+      </w:r>
+      <w:proofErr w:type="spellEnd"/>
+    </w:p>
+    <w:p>
+      <w:pPr>
+        <w:rPr>
+          <w:b/>
+          <w:sz w:val="28"/>
+          <w:szCs w:val="28"/>
+        </w:rPr>
+      </w:pPr>
+      <w:proofErr w:type="spellStart"/>
+      <w:r>
+        <w:rPr>
+          <w:b/>
+          <w:sz w:val="28"/>
+          <w:szCs w:val="28"/>
+        </w:rPr>
+        <w:t>insertor</w:t>
+      </w:r>
+      <w:proofErr w:type="spellEnd"/>
+      <w:r>
+        <w:rPr>
+          <w:b/>
+          <w:sz w:val="28"/>
+          <w:szCs w:val="28"/>
+        </w:rPr>
+        <w:t xml:space="preserve"> update </w:t>
+      </w:r>
+      <w:proofErr w:type="spellStart"/>
+      <w:r>
+        <w:rPr>
+          <w:b/>
+          <w:sz w:val="28"/>
+          <w:szCs w:val="28"/>
+        </w:rPr>
+        <w:t>dari</w:t>
+      </w:r>
+      <w:proofErr w:type="spellEnd"/>
+      <w:r>
+        <w:rPr>
+          <w:b/>
+          <w:sz w:val="28"/>
+          <w:szCs w:val="28"/>
+        </w:rPr>
+        <w:t xml:space="preserve"> </w:t>
+      </w:r>
+      <w:proofErr w:type="spellStart"/>
+      <w:r>
+        <w:rPr>
+          <w:b/>
+          <w:sz w:val="28"/>
+          <w:szCs w:val="28"/>
+        </w:rPr>
+        <w:t>p_barang</w:t>
+      </w:r>
+      <w:proofErr w:type="spellEnd"/>
+      <w:r>
+        <w:rPr>
+          <w:b/>
+          <w:sz w:val="28"/>
+          <w:szCs w:val="28"/>
+        </w:rPr>
+        <w:t xml:space="preserve"> </w:t>
+      </w:r>
+      <w:proofErr w:type="spellStart"/>
+      <w:r>
+        <w:rPr>
+          <w:b/>
+          <w:sz w:val="28"/>
+          <w:szCs w:val="28"/>
+        </w:rPr>
+        <w:t>ke</w:t>
+      </w:r>
+      <w:proofErr w:type="spellEnd"/>
+      <w:r>
+        <w:rPr>
+          <w:b/>
+          <w:sz w:val="28"/>
+          <w:szCs w:val="28"/>
+        </w:rPr>
+        <w:t xml:space="preserve"> </w:t>
+      </w:r>
+      <w:proofErr w:type="spellStart"/>
+      <w:r>
+        <w:rPr>
+          <w:b/>
+          <w:sz w:val="28"/>
+          <w:szCs w:val="28"/>
+        </w:rPr>
+        <w:t>p_stok_gudang</w:t>
+      </w:r>
+      <w:proofErr w:type="spellEnd"/>
+    </w:p>
+    <w:p>
+      <w:pPr>
+        <w:rPr>
+          <w:b/>
+          <w:sz w:val="28"/>
+          <w:szCs w:val="28"/>
+        </w:rPr>
+      </w:pPr>
+    </w:p>
+    <w:p>
+      <w:pPr>
+        <w:rPr>
+          <w:b/>
+          <w:sz w:val="28"/>
+          <w:szCs w:val="28"/>
+        </w:rPr>
+      </w:pPr>
+      <w:r>
+        <w:rPr>
+          <w:b/>
+          <w:sz w:val="28"/>
+          <w:szCs w:val="28"/>
+        </w:rPr>
+        <w:t xml:space="preserve">b. </w:t>
+      </w:r>
+      <w:proofErr w:type="spellStart"/>
+      <w:r>
+        <w:rPr>
+          <w:b/>
+          <w:sz w:val="28"/>
+          <w:szCs w:val="28"/>
+        </w:rPr>
+        <w:t>terima</w:t>
+      </w:r>
+      <w:proofErr w:type="spellEnd"/>
+      <w:r>
+        <w:rPr>
+          <w:b/>
+          <w:sz w:val="28"/>
+          <w:szCs w:val="28"/>
+        </w:rPr>
+        <w:t xml:space="preserve"> </w:t>
+      </w:r>
+      <w:proofErr w:type="spellStart"/>
+      <w:r>
+        <w:rPr>
+          <w:b/>
+          <w:sz w:val="28"/>
+          <w:szCs w:val="28"/>
+        </w:rPr>
+        <w:t>barang</w:t>
+      </w:r>
+      <w:proofErr w:type="spellEnd"/>
+      <w:r>
+        <w:rPr>
+          <w:b/>
+          <w:sz w:val="28"/>
+          <w:szCs w:val="28"/>
+        </w:rPr>
+        <w:t xml:space="preserve"> </w:t>
+      </w:r>
+      <w:proofErr w:type="spellStart"/>
+      <w:r>
+        <w:rPr>
+          <w:b/>
+          <w:sz w:val="28"/>
+          <w:szCs w:val="28"/>
+        </w:rPr>
+        <w:t>masuk</w:t>
+      </w:r>
+      <w:proofErr w:type="spellEnd"/>
+      <w:r>
+        <w:rPr>
+          <w:b/>
+          <w:sz w:val="28"/>
+          <w:szCs w:val="28"/>
+        </w:rPr>
+        <w:t xml:space="preserve"> </w:t>
+      </w:r>
+      <w:proofErr w:type="spellStart"/>
+      <w:r>
+        <w:rPr>
+          <w:b/>
+          <w:sz w:val="28"/>
+          <w:szCs w:val="28"/>
+        </w:rPr>
+        <w:t>gudang</w:t>
+      </w:r>
+      <w:proofErr w:type="spellEnd"/>
+    </w:p>
+    <w:p>
+      <w:pPr>
+        <w:rPr>
+          <w:b/>
+          <w:sz w:val="28"/>
+          <w:szCs w:val="28"/>
+        </w:rPr>
+      </w:pPr>
+      <w:proofErr w:type="spellStart"/>
+      <w:r>
+        <w:rPr>
+          <w:b/>
+          <w:sz w:val="28"/>
+          <w:szCs w:val="28"/>
+        </w:rPr>
+        <w:t>p_masuk_gudang</w:t>
+      </w:r>
+      <w:proofErr w:type="spellEnd"/>
+      <w:r>
+        <w:rPr>
+          <w:b/>
+          <w:sz w:val="28"/>
+          <w:szCs w:val="28"/>
+        </w:rPr>
+        <w:t xml:space="preserve"> </w:t>
+      </w:r>
+      <w:proofErr w:type="spellStart"/>
+      <w:r>
+        <w:rPr>
+          <w:b/>
+          <w:sz w:val="28"/>
+          <w:szCs w:val="28"/>
+        </w:rPr>
+        <w:t>dan</w:t>
+      </w:r>
+      <w:proofErr w:type="spellEnd"/>
+      <w:r>
+        <w:rPr>
+          <w:b/>
+          <w:sz w:val="28"/>
+          <w:szCs w:val="28"/>
+        </w:rPr>
+        <w:t xml:space="preserve"> </w:t>
+      </w:r>
+      <w:proofErr w:type="spellStart"/>
+      <w:r>
+        <w:rPr>
+          <w:b/>
+          <w:sz w:val="28"/>
+          <w:szCs w:val="28"/>
+        </w:rPr>
+        <w:t>p_detail_masuk_gudang</w:t>
+      </w:r>
+      <w:proofErr w:type="spellEnd"/>
+    </w:p>
+    <w:p>
+      <w:pPr>
+        <w:rPr>
+          <w:b/>
+          <w:sz w:val="28"/>
+          <w:szCs w:val="28"/>
+        </w:rPr>
+      </w:pPr>
+    </w:p>
+    <w:p>
+      <w:pPr>
+        <w:rPr>
+          <w:b/>
+          <w:sz w:val="28"/>
+          <w:szCs w:val="28"/>
+        </w:rPr>
+      </w:pPr>
+      <w:proofErr w:type="spellStart"/>
+      <w:r>
+        <w:rPr>
+          <w:b/>
+          <w:sz w:val="28"/>
+          <w:szCs w:val="28"/>
+        </w:rPr>
+        <w:t>aksi</w:t>
+      </w:r>
+      <w:proofErr w:type="spellEnd"/>
+      <w:r>
+        <w:rPr>
+          <w:b/>
+          <w:sz w:val="28"/>
+          <w:szCs w:val="28"/>
+        </w:rPr>
+        <w:t>:</w:t>
+      </w:r>
+    </w:p>
+    <w:p>
+      <w:pPr>
+        <w:rPr>
+          <w:b/>
+          <w:sz w:val="28"/>
+          <w:szCs w:val="28"/>
+        </w:rPr>
+      </w:pPr>
+      <w:r>
+        <w:rPr>
+          <w:b/>
+          <w:sz w:val="28"/>
+          <w:szCs w:val="28"/>
+        </w:rPr>
+        <w:t xml:space="preserve">update </w:t>
+      </w:r>
+      <w:proofErr w:type="spellStart"/>
+      <w:r>
+        <w:rPr>
+          <w:b/>
+          <w:sz w:val="28"/>
+          <w:szCs w:val="28"/>
+        </w:rPr>
+        <w:t>p_stok_gudang</w:t>
+      </w:r>
+      <w:proofErr w:type="spellEnd"/>
+      <w:r>
+        <w:rPr>
+          <w:b/>
+          <w:sz w:val="28"/>
+          <w:szCs w:val="28"/>
+        </w:rPr>
+        <w:t xml:space="preserve"> where </w:t>
+      </w:r>
+      <w:proofErr w:type="spellStart"/>
+      <w:r>
+        <w:rPr>
+          <w:b/>
+          <w:sz w:val="28"/>
+          <w:szCs w:val="28"/>
+        </w:rPr>
+        <w:t>p_masuk_gudang.id_gudang</w:t>
+      </w:r>
+      <w:proofErr w:type="spellEnd"/>
+      <w:r>
+        <w:rPr>
+          <w:b/>
+          <w:sz w:val="28"/>
+          <w:szCs w:val="28"/>
+        </w:rPr>
+        <w:t xml:space="preserve">  = </w:t>
+      </w:r>
+      <w:proofErr w:type="spellStart"/>
+      <w:r>
+        <w:rPr>
+          <w:b/>
+          <w:sz w:val="28"/>
+          <w:szCs w:val="28"/>
+        </w:rPr>
+        <w:t>p_stok_gudang.id_gudang</w:t>
+      </w:r>
+      <w:proofErr w:type="spellEnd"/>
+      <w:r>
+        <w:rPr>
+          <w:b/>
+          <w:sz w:val="28"/>
+          <w:szCs w:val="28"/>
+        </w:rPr>
+        <w:t xml:space="preserve"> and </w:t>
+      </w:r>
+      <w:proofErr w:type="spellStart"/>
+      <w:r>
+        <w:rPr>
+          <w:b/>
+          <w:sz w:val="28"/>
+          <w:szCs w:val="28"/>
+        </w:rPr>
+        <w:t>p_masuk_gudang.id_barang</w:t>
+      </w:r>
+      <w:proofErr w:type="spellEnd"/>
+      <w:r>
+        <w:rPr>
+          <w:b/>
+          <w:sz w:val="28"/>
+          <w:szCs w:val="28"/>
+        </w:rPr>
+        <w:t xml:space="preserve">  = </w:t>
+      </w:r>
+      <w:proofErr w:type="spellStart"/>
+      <w:r>
+        <w:rPr>
+          <w:b/>
+          <w:sz w:val="28"/>
+          <w:szCs w:val="28"/>
+        </w:rPr>
+        <w:t>p_stok_gudang.id_barang</w:t>
+      </w:r>
+      <w:proofErr w:type="spellEnd"/>
+    </w:p>
+    <w:p>
+      <w:pPr>
+        <w:rPr>
+          <w:b/>
+          <w:sz w:val="28"/>
+          <w:szCs w:val="28"/>
+        </w:rPr>
+      </w:pPr>
+    </w:p>
+    <w:p>
+      <w:pPr>
+        <w:rPr>
+          <w:b/>
+          <w:sz w:val="28"/>
+          <w:szCs w:val="28"/>
+        </w:rPr>
+      </w:pPr>
+      <w:r>
+        <w:rPr>
+          <w:b/>
+          <w:sz w:val="28"/>
+          <w:szCs w:val="28"/>
+        </w:rPr>
+        <w:t xml:space="preserve">c. </w:t>
+      </w:r>
+      <w:proofErr w:type="spellStart"/>
+      <w:r>
+        <w:rPr>
+          <w:b/>
+          <w:sz w:val="28"/>
+          <w:szCs w:val="28"/>
+        </w:rPr>
+        <w:t>keluar_barang_gudang</w:t>
+      </w:r>
+      <w:proofErr w:type="spellEnd"/>
+    </w:p>
+    <w:p>
+      <w:pPr>
+        <w:rPr>
+          <w:b/>
+          <w:sz w:val="28"/>
+          <w:szCs w:val="28"/>
+        </w:rPr>
+      </w:pPr>
+      <w:proofErr w:type="spellStart"/>
+      <w:r>
+        <w:rPr>
+          <w:b/>
+          <w:sz w:val="28"/>
+          <w:szCs w:val="28"/>
+        </w:rPr>
+        <w:t>p_keluar_gudang</w:t>
+      </w:r>
+      <w:proofErr w:type="spellEnd"/>
+      <w:r>
+        <w:rPr>
+          <w:b/>
+          <w:sz w:val="28"/>
+          <w:szCs w:val="28"/>
+        </w:rPr>
+        <w:t xml:space="preserve">, </w:t>
+      </w:r>
+      <w:proofErr w:type="spellStart"/>
+      <w:r>
+        <w:rPr>
+          <w:b/>
+          <w:sz w:val="28"/>
+          <w:szCs w:val="28"/>
+        </w:rPr>
+        <w:t>detail_keluar_gudang</w:t>
+      </w:r>
+      <w:proofErr w:type="spellEnd"/>
+    </w:p>
+    <w:p>
+      <w:pPr>
+        <w:rPr>
+          <w:b/>
+          <w:sz w:val="28"/>
+          <w:szCs w:val="28"/>
+        </w:rPr>
+      </w:pPr>
+      <w:proofErr w:type="spellStart"/>
+      <w:r>
+        <w:rPr>
+          <w:b/>
+          <w:sz w:val="28"/>
+          <w:szCs w:val="28"/>
+        </w:rPr>
+        <w:t>aksi</w:t>
+      </w:r>
+      <w:proofErr w:type="spellEnd"/>
+      <w:r>
+        <w:rPr>
+          <w:b/>
+          <w:sz w:val="28"/>
+          <w:szCs w:val="28"/>
+        </w:rPr>
+        <w:t>:</w:t>
+      </w:r>
+    </w:p>
+    <w:p>
+      <w:pPr>
+        <w:rPr>
+          <w:b/>
+          <w:sz w:val="28"/>
+          <w:szCs w:val="28"/>
+        </w:rPr>
+      </w:pPr>
+      <w:r>
+        <w:rPr>
+          <w:b/>
+          <w:sz w:val="28"/>
+          <w:szCs w:val="28"/>
+        </w:rPr>
+        <w:t xml:space="preserve">update </w:t>
+      </w:r>
+      <w:proofErr w:type="spellStart"/>
+      <w:r>
+        <w:rPr>
+          <w:b/>
+          <w:sz w:val="28"/>
+          <w:szCs w:val="28"/>
+        </w:rPr>
+        <w:t>p_stok_gudang</w:t>
+      </w:r>
+      <w:proofErr w:type="spellEnd"/>
+      <w:r>
+        <w:rPr>
+          <w:b/>
+          <w:sz w:val="28"/>
+          <w:szCs w:val="28"/>
+        </w:rPr>
+        <w:t xml:space="preserve"> where </w:t>
+      </w:r>
+      <w:proofErr w:type="spellStart"/>
+      <w:r>
+        <w:rPr>
+          <w:b/>
+          <w:sz w:val="28"/>
+          <w:szCs w:val="28"/>
+        </w:rPr>
+        <w:t>p_keluar_gudang.id_gudang</w:t>
+      </w:r>
+      <w:proofErr w:type="spellEnd"/>
+      <w:r>
+        <w:rPr>
+          <w:b/>
+          <w:sz w:val="28"/>
+          <w:szCs w:val="28"/>
+        </w:rPr>
+        <w:t xml:space="preserve">  = </w:t>
+      </w:r>
+      <w:proofErr w:type="spellStart"/>
+      <w:r>
+        <w:rPr>
+          <w:b/>
+          <w:sz w:val="28"/>
+          <w:szCs w:val="28"/>
+        </w:rPr>
+        <w:t>p_stok_gudang.id_gudang</w:t>
+      </w:r>
+      <w:proofErr w:type="spellEnd"/>
+      <w:r>
+        <w:rPr>
+          <w:b/>
+          <w:sz w:val="28"/>
+          <w:szCs w:val="28"/>
+        </w:rPr>
+        <w:t xml:space="preserve"> and </w:t>
+      </w:r>
+      <w:proofErr w:type="spellStart"/>
+      <w:r>
+        <w:rPr>
+          <w:b/>
+          <w:sz w:val="28"/>
+          <w:szCs w:val="28"/>
+        </w:rPr>
+        <w:t>p_keluar_gudang.id_barang</w:t>
+      </w:r>
+      <w:proofErr w:type="spellEnd"/>
+      <w:r>
+        <w:rPr>
+          <w:b/>
+          <w:sz w:val="28"/>
+          <w:szCs w:val="28"/>
+        </w:rPr>
+        <w:t xml:space="preserve">  = </w:t>
+      </w:r>
+      <w:proofErr w:type="spellStart"/>
+      <w:r>
+        <w:rPr>
+          <w:b/>
+          <w:sz w:val="28"/>
+          <w:szCs w:val="28"/>
+        </w:rPr>
+        <w:t>p_stok_gudang.id_barang</w:t>
+      </w:r>
+      <w:proofErr w:type="spellEnd"/>
+    </w:p>
+    <w:p>
+      <w:pPr>
+        <w:rPr>
+          <w:b/>
+          <w:sz w:val="28"/>
+          <w:szCs w:val="28"/>
+        </w:rPr>
+      </w:pPr>
+    </w:p>
+    <w:p>
+      <w:pPr>
+        <w:rPr>
+          <w:b/>
+          <w:sz w:val="28"/>
+          <w:szCs w:val="28"/>
+        </w:rPr>
+      </w:pPr>
+    </w:p>
+    <w:p>
+      <w:pPr>
+        <w:rPr>
+          <w:b/>
+          <w:sz w:val="28"/>
+          <w:szCs w:val="28"/>
+        </w:rPr>
+      </w:pPr>
+    </w:p>
+    <w:p>
+      <w:r>
+        <w:object w:dxaOrig="12557" w:dyaOrig="10610">
+          <v:shapetype id="_x0000_t75" coordsize="21600,21600" o:spt="75" o:preferrelative="t" path="m@4@5l@4@11@9@11@9@5xe" filled="f" stroked="f">
+            <v:stroke joinstyle="miter"/>
+            <v:formulas>
+              <v:f eqn="if lineDrawn pixelLineWidth 0"/>
+              <v:f eqn="sum @0 1 0"/>
+              <v:f eqn="sum 0 0 @1"/>
+              <v:f eqn="prod @2 1 2"/>
+              <v:f eqn="prod @3 21600 pixelWidth"/>
+              <v:f eqn="prod @3 21600 pixelHeight"/>
+              <v:f eqn="sum @0 0 1"/>
+              <v:f eqn="prod @6 1 2"/>
+              <v:f eqn="prod @7 21600 pixelWidth"/>
+              <v:f eqn="sum @8 21600 0"/>
+              <v:f eqn="prod @7 21600 pixelHeight"/>
+              <v:f eqn="sum @10 21600 0"/>
+            </v:formulas>
+            <v:path o:extrusionok="f" gradientshapeok="t" o:connecttype="rect"/>
+            <o:lock v:ext="edit" aspectratio="t"/>
+          </v:shapetype>
+          <v:shape id="_x0000_i1025" type="#_x0000_t75" style="width:483.05pt;height:459.35pt" o:ole="">
+            <v:imagedata r:id="rId4" o:title=""/>
+          </v:shape>
+          <o:OLEObject Type="Embed" ProgID="Visio.Drawing.11" ShapeID="_x0000_i1025" DrawAspect="Content" ObjectID="_1685416111" r:id="rId5"/>
+        </w:object>
+      </w:r>
+    </w:p>
+    <w:p/>
+    <w:p/>
+    <w:p/>
+    <w:p>
+      <w:pPr>
+        <w:rPr>
+          <w:b/>
+          <w:sz w:val="28"/>
+          <w:szCs w:val="28"/>
+        </w:rPr>
+      </w:pPr>
+    </w:p>
+    <w:p>
+      <w:pPr>
+        <w:rPr>
+          <w:b/>
+          <w:sz w:val="28"/>
+          <w:szCs w:val="28"/>
+        </w:rPr>
+      </w:pPr>
+      <w:proofErr w:type="spellStart"/>
+      <w:r>
+        <w:rPr>
+          <w:b/>
+          <w:sz w:val="28"/>
+          <w:szCs w:val="28"/>
+        </w:rPr>
+        <w:t>Daftar</w:t>
+      </w:r>
+      <w:proofErr w:type="spellEnd"/>
+      <w:r>
+        <w:rPr>
+          <w:b/>
+          <w:sz w:val="28"/>
+          <w:szCs w:val="28"/>
+        </w:rPr>
+        <w:t xml:space="preserve"> </w:t>
+      </w:r>
+      <w:proofErr w:type="spellStart"/>
+      <w:r>
+        <w:rPr>
+          <w:b/>
+          <w:sz w:val="28"/>
+          <w:szCs w:val="28"/>
+        </w:rPr>
+        <w:t>Gudang</w:t>
+      </w:r>
+      <w:proofErr w:type="spellEnd"/>
+      <w:r>
+        <w:rPr>
+          <w:b/>
+          <w:sz w:val="28"/>
+          <w:szCs w:val="28"/>
+        </w:rPr>
+        <w:t xml:space="preserve"> --&gt; </w:t>
+      </w:r>
+      <w:proofErr w:type="spellStart"/>
+      <w:r>
+        <w:rPr>
+          <w:b/>
+          <w:sz w:val="28"/>
+          <w:szCs w:val="28"/>
+        </w:rPr>
+        <w:t>tabel</w:t>
+      </w:r>
+      <w:proofErr w:type="spellEnd"/>
+      <w:r>
+        <w:rPr>
+          <w:b/>
+          <w:sz w:val="28"/>
+          <w:szCs w:val="28"/>
+        </w:rPr>
+        <w:t xml:space="preserve"> </w:t>
+      </w:r>
+      <w:proofErr w:type="spellStart"/>
+      <w:r>
+        <w:rPr>
+          <w:b/>
+          <w:sz w:val="28"/>
+          <w:szCs w:val="28"/>
+        </w:rPr>
+        <w:t>p_gudang</w:t>
+      </w:r>
+      <w:proofErr w:type="spellEnd"/>
+    </w:p>
+    <w:p>
+      <w:pPr>
+        <w:rPr>
+          <w:b/>
+          <w:sz w:val="28"/>
+          <w:szCs w:val="28"/>
+        </w:rPr>
+      </w:pPr>
+      <w:proofErr w:type="spellStart"/>
+      <w:r>
+        <w:rPr>
+          <w:b/>
+          <w:sz w:val="28"/>
+          <w:szCs w:val="28"/>
+        </w:rPr>
+        <w:t>terima</w:t>
+      </w:r>
+      <w:proofErr w:type="spellEnd"/>
+      <w:r>
+        <w:rPr>
+          <w:b/>
+          <w:sz w:val="28"/>
+          <w:szCs w:val="28"/>
+        </w:rPr>
+        <w:t xml:space="preserve"> </w:t>
+      </w:r>
+      <w:proofErr w:type="spellStart"/>
+      <w:r>
+        <w:rPr>
+          <w:b/>
+          <w:sz w:val="28"/>
+          <w:szCs w:val="28"/>
+        </w:rPr>
+        <w:t>barang</w:t>
+      </w:r>
+      <w:proofErr w:type="spellEnd"/>
+      <w:r>
+        <w:rPr>
+          <w:b/>
+          <w:sz w:val="28"/>
+          <w:szCs w:val="28"/>
+        </w:rPr>
+        <w:t xml:space="preserve"> --&gt; </w:t>
+      </w:r>
+      <w:proofErr w:type="spellStart"/>
+      <w:r>
+        <w:rPr>
+          <w:b/>
+          <w:sz w:val="28"/>
+          <w:szCs w:val="28"/>
+        </w:rPr>
+        <w:t>p_masuk_gudang</w:t>
+      </w:r>
+      <w:proofErr w:type="spellEnd"/>
+    </w:p>
+    <w:p>
+      <w:pPr>
+        <w:rPr>
+          <w:b/>
+          <w:sz w:val="28"/>
+          <w:szCs w:val="28"/>
+        </w:rPr>
+      </w:pPr>
+      <w:proofErr w:type="spellStart"/>
+      <w:r>
+        <w:rPr>
+          <w:b/>
+          <w:sz w:val="28"/>
+          <w:szCs w:val="28"/>
+        </w:rPr>
+        <w:t>keluar_barang</w:t>
+      </w:r>
+      <w:proofErr w:type="spellEnd"/>
+      <w:r>
+        <w:rPr>
+          <w:b/>
+          <w:sz w:val="28"/>
+          <w:szCs w:val="28"/>
+        </w:rPr>
+        <w:t xml:space="preserve"> --&gt; </w:t>
+      </w:r>
+      <w:proofErr w:type="spellStart"/>
+      <w:r>
+        <w:rPr>
+          <w:b/>
+          <w:sz w:val="28"/>
+          <w:szCs w:val="28"/>
+        </w:rPr>
+        <w:t>p_keluar_gudang</w:t>
+      </w:r>
+      <w:proofErr w:type="spellEnd"/>
+    </w:p>
+    <w:p>
+      <w:pPr>
+        <w:rPr>
+          <w:b/>
+          <w:sz w:val="28"/>
+          <w:szCs w:val="28"/>
+        </w:rPr>
+      </w:pPr>
     </w:p>
     <w:p>
       <w:pPr>

</xml_diff>